<commit_message>
Update in Readme to address Non-META search terminologies
</commit_message>
<xml_diff>
--- a/resources/doc/Readme.docx
+++ b/resources/doc/Readme.docx
@@ -41,66 +41,94 @@
         <w:t xml:space="preserve">The application relies upon a running instance of the West Coast Informatics Terminology Server. This instance must contain the desired version of the target terminology to match against. The user must also create a text file containing the </w:t>
       </w:r>
       <w:r>
+        <w:t xml:space="preserve">source terms </w:t>
+      </w:r>
+      <w:r>
+        <w:t>that are to be matched. At this point, the application is ready to be run.</w:t>
+      </w:r>
+    </w:p>
+    <w:p>
+      <w:bookmarkStart w:id="0" w:name="_Hlk536630778"/>
+      <w:r>
+        <w:t>Once launched, the</w:t>
+      </w:r>
+      <w:r>
+        <w:t xml:space="preserve"> application will</w:t>
+      </w:r>
+      <w:r>
+        <w:t xml:space="preserve"> go through each line of the input file and use it to </w:t>
+      </w:r>
+      <w:r>
+        <w:t xml:space="preserve">query the terminology server for the best match. </w:t>
+      </w:r>
+      <w:r>
+        <w:t xml:space="preserve"> The terminology server will return the top matches</w:t>
+      </w:r>
+      <w:r>
+        <w:t xml:space="preserve"> based on the terminology. If the terminology selected is </w:t>
+      </w:r>
+      <w:r>
+        <w:t xml:space="preserve">NCI-Meta, then a simple search against the terminology is conducted.  </w:t>
+      </w:r>
+      <w:bookmarkStart w:id="1" w:name="_GoBack"/>
+      <w:r>
+        <w:rPr>
+          <w:rFonts w:hint="cs"/>
+        </w:rPr>
+        <w:t>F</w:t>
+      </w:r>
+      <w:r>
+        <w:t>or other terminologies while the search is still conducted against NCI-Meta, only those concepts</w:t>
+      </w:r>
+      <w:r>
+        <w:t xml:space="preserve"> that contain atoms from</w:t>
+      </w:r>
+      <w:r>
+        <w:t xml:space="preserve"> </w:t>
+      </w:r>
+      <w:r>
+        <w:t>the specified terminology will be returned</w:t>
+      </w:r>
+      <w:bookmarkEnd w:id="1"/>
+      <w:r>
+        <w:t xml:space="preserve">. </w:t>
+      </w:r>
+      <w:r>
+        <w:t>Either way, t</w:t>
+      </w:r>
+      <w:r>
+        <w:t xml:space="preserve">he </w:t>
+      </w:r>
+      <w:r>
         <w:t>source term</w:t>
       </w:r>
       <w:r>
-        <w:t xml:space="preserve">s </w:t>
-      </w:r>
-      <w:r>
-        <w:t>that are to be matched. At this point, the application is ready to be run.</w:t>
-      </w:r>
-    </w:p>
-    <w:p>
-      <w:r>
-        <w:t>Once launched, the</w:t>
-      </w:r>
-      <w:r>
-        <w:t xml:space="preserve"> application will</w:t>
-      </w:r>
-      <w:r>
-        <w:t xml:space="preserve"> go through each line of the input file and use it to </w:t>
-      </w:r>
-      <w:r>
-        <w:t xml:space="preserve">query the terminology server for the best match. </w:t>
-      </w:r>
-      <w:r>
-        <w:t xml:space="preserve"> The terminology server will return the top matches</w:t>
-      </w:r>
-      <w:r>
-        <w:t xml:space="preserve"> as determined by its analysis</w:t>
-      </w:r>
-      <w:r>
-        <w:t xml:space="preserve">. The </w:t>
+        <w:t xml:space="preserve"> and the top matches are added to an output Excel file for the user to be able to review.</w:t>
+      </w:r>
+      <w:r>
+        <w:t xml:space="preserve"> </w:t>
+      </w:r>
+    </w:p>
+    <w:bookmarkEnd w:id="0"/>
+    <w:p>
+      <w:r>
+        <w:t xml:space="preserve">For each potential match, a score is provided to indicate how closely the </w:t>
       </w:r>
       <w:r>
         <w:t>source term</w:t>
       </w:r>
       <w:r>
-        <w:t xml:space="preserve"> and the top matches are added to an output Excel file for the user to be able to review.</w:t>
+        <w:t xml:space="preserve"> matches the potential match. The score may be between 0 </w:t>
+      </w:r>
+      <w:r>
+        <w:t>and 1 with 1 being a perfect match</w:t>
+      </w:r>
+      <w:r>
+        <w:t xml:space="preserve">. </w:t>
       </w:r>
       <w:r>
         <w:t xml:space="preserve"> </w:t>
       </w:r>
-    </w:p>
-    <w:p>
-      <w:r>
-        <w:t xml:space="preserve">For each potential match, a score is provided to indicate how closely the </w:t>
-      </w:r>
-      <w:r>
-        <w:t>source term</w:t>
-      </w:r>
-      <w:r>
-        <w:t xml:space="preserve"> matches the potential match. The score may be between 0 </w:t>
-      </w:r>
-      <w:r>
-        <w:t>and 1 with 1 being a perfect match</w:t>
-      </w:r>
-      <w:r>
-        <w:t xml:space="preserve">. </w:t>
-      </w:r>
-      <w:r>
-        <w:t xml:space="preserve"> </w:t>
-      </w:r>
       <w:r>
         <w:t>The first result is always the top score</w:t>
       </w:r>
@@ -125,7 +153,23 @@
         <w:t xml:space="preserve"> the application, the user must specify several attributes. All attributes can be pre-defined in the application such that the user need not provide their values per launch of the application. This is done via the pom.xml file’s properties. </w:t>
       </w:r>
       <w:r>
-        <w:t>Alternatively, the values can be defined during execution by using Java variables while launching the application via command line e.g.-Dversion=latest -DmaxCount=2. See Example-B below.</w:t>
+        <w:t>Alternatively, the values can be defined during execution by using Java variables while launching the application via command line e.g.-</w:t>
+      </w:r>
+      <w:proofErr w:type="spellStart"/>
+      <w:r>
+        <w:t>Dversion</w:t>
+      </w:r>
+      <w:proofErr w:type="spellEnd"/>
+      <w:r>
+        <w:t>=latest -</w:t>
+      </w:r>
+      <w:proofErr w:type="spellStart"/>
+      <w:r>
+        <w:t>DmaxCount</w:t>
+      </w:r>
+      <w:proofErr w:type="spellEnd"/>
+      <w:r>
+        <w:t>=2. See Example-B below.</w:t>
       </w:r>
     </w:p>
     <w:p>
@@ -141,6 +185,7 @@
           <w:numId w:val="3"/>
         </w:numPr>
       </w:pPr>
+      <w:proofErr w:type="spellStart"/>
       <w:r>
         <w:rPr>
           <w:b/>
@@ -148,6 +193,7 @@
         </w:rPr>
         <w:t>run.config</w:t>
       </w:r>
+      <w:proofErr w:type="spellEnd"/>
       <w:r>
         <w:t xml:space="preserve">: This is </w:t>
       </w:r>
@@ -166,6 +212,7 @@
       <w:r>
         <w:t>An example value for this attribute is</w:t>
       </w:r>
+      <w:proofErr w:type="gramStart"/>
       <w:r>
         <w:t>:</w:t>
       </w:r>
@@ -181,9 +228,23 @@
         </w:rPr>
         <w:t>”</w:t>
       </w:r>
-      <w:r>
-        <w:t>C:\projects\termmatcher\config.properties</w:t>
-      </w:r>
+      <w:proofErr w:type="gramEnd"/>
+      <w:r>
+        <w:t>C:\projects\</w:t>
+      </w:r>
+      <w:proofErr w:type="spellStart"/>
+      <w:r>
+        <w:t>termmatcher</w:t>
+      </w:r>
+      <w:proofErr w:type="spellEnd"/>
+      <w:r>
+        <w:t>\</w:t>
+      </w:r>
+      <w:proofErr w:type="spellStart"/>
+      <w:r>
+        <w:t>config.properties</w:t>
+      </w:r>
+      <w:proofErr w:type="spellEnd"/>
       <w:r>
         <w:rPr>
           <w:rFonts w:ascii="Arial" w:hAnsi="Arial" w:cs="Arial"/>
@@ -243,6 +304,7 @@
       <w:r>
         <w:t xml:space="preserve">in the </w:t>
       </w:r>
+      <w:proofErr w:type="spellStart"/>
       <w:r>
         <w:rPr>
           <w:i/>
@@ -250,11 +312,16 @@
         </w:rPr>
         <w:t>run.config</w:t>
       </w:r>
+      <w:proofErr w:type="spellEnd"/>
       <w:r>
         <w:t xml:space="preserve">. </w:t>
       </w:r>
       <w:r>
-        <w:t>An example value for this attribute is</w:t>
+        <w:t xml:space="preserve">An example value for this attribute </w:t>
+      </w:r>
+      <w:proofErr w:type="gramStart"/>
+      <w:r>
+        <w:t>is</w:t>
       </w:r>
       <w:r>
         <w:t xml:space="preserve"> </w:t>
@@ -271,6 +338,7 @@
       <w:r>
         <w:t>RxNorm</w:t>
       </w:r>
+      <w:proofErr w:type="gramEnd"/>
       <w:r>
         <w:rPr>
           <w:rFonts w:ascii="Arial" w:hAnsi="Arial" w:cs="Arial"/>
@@ -323,6 +391,7 @@
       <w:r>
         <w:t xml:space="preserve">in the </w:t>
       </w:r>
+      <w:proofErr w:type="spellStart"/>
       <w:r>
         <w:rPr>
           <w:i/>
@@ -330,6 +399,7 @@
         </w:rPr>
         <w:t>run.config</w:t>
       </w:r>
+      <w:proofErr w:type="spellEnd"/>
       <w:r>
         <w:t xml:space="preserve">. </w:t>
       </w:r>
@@ -384,14 +454,15 @@
           <w:numId w:val="3"/>
         </w:numPr>
       </w:pPr>
+      <w:proofErr w:type="spellStart"/>
       <w:r>
         <w:rPr>
           <w:b/>
           <w:bCs/>
         </w:rPr>
-        <w:lastRenderedPageBreak/>
         <w:t>maxCount</w:t>
       </w:r>
+      <w:proofErr w:type="spellEnd"/>
       <w:r>
         <w:t xml:space="preserve">: </w:t>
       </w:r>
@@ -408,7 +479,13 @@
         <w:t xml:space="preserve">. </w:t>
       </w:r>
       <w:r>
-        <w:t xml:space="preserve">If maxCount is blank or zero, all potential matches will be returned. </w:t>
+        <w:t xml:space="preserve">If </w:t>
+      </w:r>
+      <w:r>
+        <w:t>this field</w:t>
+      </w:r>
+      <w:r>
+        <w:t xml:space="preserve"> is blank or zero, all potential matches will be returned. </w:t>
       </w:r>
       <w:r>
         <w:t xml:space="preserve">The </w:t>
@@ -489,112 +566,71 @@
           <w:bCs/>
         </w:rPr>
       </w:pPr>
+      <w:proofErr w:type="spellStart"/>
       <w:r>
         <w:rPr>
           <w:b/>
           <w:bCs/>
         </w:rPr>
-        <w:t>search</w:t>
-      </w:r>
+        <w:t>searchTerm</w:t>
+      </w:r>
+      <w:proofErr w:type="spellEnd"/>
       <w:r>
         <w:rPr>
           <w:b/>
           <w:bCs/>
         </w:rPr>
-        <w:t>Terms</w:t>
-      </w:r>
-      <w:r>
+        <w:t xml:space="preserve">: </w:t>
+      </w:r>
+      <w:r>
+        <w:t>This is used to specify a single term to conduct a quick test.</w:t>
+      </w:r>
+      <w:bookmarkStart w:id="2" w:name="_Hlk536630079"/>
+      <w:r>
+        <w:t xml:space="preserve"> </w:t>
+      </w:r>
+      <w:r>
+        <w:t xml:space="preserve">Either this field or the </w:t>
+      </w:r>
+      <w:proofErr w:type="spellStart"/>
+      <w:r>
+        <w:rPr>
+          <w:i/>
+          <w:iCs/>
+        </w:rPr>
+        <w:t>searchTermsFilepath</w:t>
+      </w:r>
+      <w:proofErr w:type="spellEnd"/>
+      <w:r>
+        <w:t xml:space="preserve"> may be specified.</w:t>
+      </w:r>
+      <w:r>
+        <w:t xml:space="preserve"> </w:t>
+      </w:r>
+      <w:r>
+        <w:t>If both are specified or both are empty, an error occurs.</w:t>
+      </w:r>
+      <w:bookmarkEnd w:id="2"/>
+      <w:r>
+        <w:t xml:space="preserve"> An example value for this attribute is “</w:t>
+      </w:r>
+      <w:r>
+        <w:t>Acetaminophen</w:t>
+      </w:r>
+      <w:r>
+        <w:t>”</w:t>
+      </w:r>
+      <w:r>
+        <w:t>.</w:t>
+      </w:r>
+    </w:p>
+    <w:p>
+      <w:pPr>
+        <w:pStyle w:val="ListParagraph"/>
         <w:rPr>
           <w:b/>
           <w:bCs/>
         </w:rPr>
-        <w:t>File</w:t>
-      </w:r>
-      <w:r>
-        <w:rPr>
-          <w:b/>
-          <w:bCs/>
-        </w:rPr>
-        <w:t>p</w:t>
-      </w:r>
-      <w:r>
-        <w:rPr>
-          <w:b/>
-          <w:bCs/>
-        </w:rPr>
-        <w:t xml:space="preserve">ath: </w:t>
-      </w:r>
-      <w:r>
-        <w:t xml:space="preserve">This is the </w:t>
-      </w:r>
-      <w:r>
-        <w:t xml:space="preserve">path and </w:t>
-      </w:r>
-      <w:r>
-        <w:t>name of the</w:t>
-      </w:r>
-      <w:r>
-        <w:t xml:space="preserve"> </w:t>
-      </w:r>
-      <w:r>
-        <w:t xml:space="preserve">file containing the list of each </w:t>
-      </w:r>
-      <w:r>
-        <w:t>source term</w:t>
-      </w:r>
-      <w:r>
-        <w:t xml:space="preserve"> to match against. The file </w:t>
-      </w:r>
-      <w:r>
-        <w:t>format is that each line contains exactly</w:t>
-      </w:r>
-      <w:r>
-        <w:t xml:space="preserve"> one description. If the description contains multiple words, they must be listed on the same line (where a line is ended with a line delimiter). </w:t>
-      </w:r>
-      <w:r>
-        <w:t>An example value for this attribute is “inputFile.txt” whose contents are:</w:t>
-      </w:r>
-    </w:p>
-    <w:p>
-      <w:pPr>
-        <w:pStyle w:val="ListParagraph"/>
-        <w:rPr>
-          <w:b/>
-          <w:bCs/>
-        </w:rPr>
-      </w:pPr>
-    </w:p>
-    <w:p>
-      <w:pPr>
-        <w:pStyle w:val="ListParagraph"/>
-        <w:ind w:left="1440"/>
-      </w:pPr>
-      <w:r>
-        <w:t>Acetaminophen</w:t>
-      </w:r>
-    </w:p>
-    <w:p>
-      <w:pPr>
-        <w:pStyle w:val="ListParagraph"/>
-        <w:ind w:left="1440"/>
-      </w:pPr>
-      <w:r>
-        <w:t>Midol</w:t>
-      </w:r>
-    </w:p>
-    <w:p>
-      <w:pPr>
-        <w:pStyle w:val="ListParagraph"/>
-        <w:ind w:left="1440"/>
-      </w:pPr>
-      <w:r>
-        <w:t>Diclofenac</w:t>
-      </w:r>
-    </w:p>
-    <w:p>
-      <w:pPr>
-        <w:pStyle w:val="ListParagraph"/>
-        <w:ind w:left="1440"/>
       </w:pPr>
     </w:p>
     <w:p>
@@ -604,39 +640,135 @@
           <w:ilvl w:val="0"/>
           <w:numId w:val="3"/>
         </w:numPr>
-      </w:pPr>
-      <w:r>
         <w:rPr>
           <w:b/>
           <w:bCs/>
         </w:rPr>
-        <w:t>user</w:t>
-      </w:r>
+      </w:pPr>
+      <w:proofErr w:type="spellStart"/>
       <w:r>
         <w:rPr>
           <w:b/>
           <w:bCs/>
         </w:rPr>
-        <w:t>N</w:t>
+        <w:t>search</w:t>
       </w:r>
       <w:r>
         <w:rPr>
           <w:b/>
           <w:bCs/>
         </w:rPr>
-        <w:t>ame</w:t>
-      </w:r>
-      <w:r>
-        <w:t xml:space="preserve">:  This is </w:t>
-      </w:r>
-      <w:r>
-        <w:t>a valid user that has viewer credentials in the term server. Note in some instances, the user must be logged into the server for the application to complete successfully.</w:t>
+        <w:t>Terms</w:t>
+      </w:r>
+      <w:r>
+        <w:rPr>
+          <w:b/>
+          <w:bCs/>
+        </w:rPr>
+        <w:t>File</w:t>
+      </w:r>
+      <w:r>
+        <w:rPr>
+          <w:b/>
+          <w:bCs/>
+        </w:rPr>
+        <w:t>p</w:t>
+      </w:r>
+      <w:r>
+        <w:rPr>
+          <w:b/>
+          <w:bCs/>
+        </w:rPr>
+        <w:t>ath</w:t>
+      </w:r>
+      <w:proofErr w:type="spellEnd"/>
+      <w:r>
+        <w:rPr>
+          <w:b/>
+          <w:bCs/>
+        </w:rPr>
+        <w:t xml:space="preserve">: </w:t>
+      </w:r>
+      <w:r>
+        <w:t xml:space="preserve">This is the </w:t>
+      </w:r>
+      <w:r>
+        <w:t xml:space="preserve">path and </w:t>
+      </w:r>
+      <w:r>
+        <w:t>name of the</w:t>
+      </w:r>
+      <w:r>
+        <w:t xml:space="preserve"> </w:t>
+      </w:r>
+      <w:r>
+        <w:t xml:space="preserve">file containing the list of each </w:t>
+      </w:r>
+      <w:r>
+        <w:t>source term</w:t>
+      </w:r>
+      <w:r>
+        <w:t xml:space="preserve"> to match against. The file format is that each line contains exactly one description. If the description contains multiple words, they must be listed on the same line (where a line is ended with a line delimiter). </w:t>
+      </w:r>
+      <w:r>
+        <w:t xml:space="preserve">Either this field or the </w:t>
+      </w:r>
+      <w:proofErr w:type="spellStart"/>
+      <w:r>
+        <w:rPr>
+          <w:i/>
+          <w:iCs/>
+        </w:rPr>
+        <w:t>searchTerm</w:t>
+      </w:r>
+      <w:proofErr w:type="spellEnd"/>
+      <w:r>
+        <w:t xml:space="preserve"> may be specified. If both are specified or both are empty, an error occurs. </w:t>
+      </w:r>
+      <w:r>
+        <w:t>An example value for this attribute is “inputFile.txt” whose contents are:</w:t>
       </w:r>
     </w:p>
     <w:p>
       <w:pPr>
         <w:pStyle w:val="ListParagraph"/>
-        <w:ind w:left="1080"/>
+        <w:rPr>
+          <w:b/>
+          <w:bCs/>
+        </w:rPr>
+      </w:pPr>
+    </w:p>
+    <w:p>
+      <w:pPr>
+        <w:pStyle w:val="ListParagraph"/>
+        <w:ind w:left="1440"/>
+      </w:pPr>
+      <w:r>
+        <w:t>Acetaminophen</w:t>
+      </w:r>
+    </w:p>
+    <w:p>
+      <w:pPr>
+        <w:pStyle w:val="ListParagraph"/>
+        <w:ind w:left="1440"/>
+      </w:pPr>
+      <w:r>
+        <w:t>Midol</w:t>
+      </w:r>
+    </w:p>
+    <w:p>
+      <w:pPr>
+        <w:pStyle w:val="ListParagraph"/>
+        <w:ind w:left="1440"/>
+      </w:pPr>
+      <w:r>
+        <w:t>Diclofenac</w:t>
+      </w:r>
+    </w:p>
+    <w:p>
+      <w:pPr>
+        <w:pStyle w:val="ListParagraph"/>
+        <w:ind w:left="1440"/>
       </w:pPr>
     </w:p>
     <w:p>
@@ -647,22 +779,66 @@
           <w:numId w:val="3"/>
         </w:numPr>
       </w:pPr>
+      <w:proofErr w:type="spellStart"/>
       <w:r>
         <w:rPr>
           <w:b/>
           <w:bCs/>
         </w:rPr>
+        <w:t>user</w:t>
+      </w:r>
+      <w:r>
+        <w:rPr>
+          <w:b/>
+          <w:bCs/>
+        </w:rPr>
+        <w:t>N</w:t>
+      </w:r>
+      <w:r>
+        <w:rPr>
+          <w:b/>
+          <w:bCs/>
+        </w:rPr>
+        <w:t>ame</w:t>
+      </w:r>
+      <w:proofErr w:type="spellEnd"/>
+      <w:r>
+        <w:t xml:space="preserve">:  This is </w:t>
+      </w:r>
+      <w:r>
+        <w:t>a valid user that has viewer credentials in the term server. Note in some instances, the user must be logged into the server for the application to complete successfully.</w:t>
+      </w:r>
+    </w:p>
+    <w:p>
+      <w:pPr>
+        <w:pStyle w:val="ListParagraph"/>
+        <w:ind w:left="1080"/>
+      </w:pPr>
+    </w:p>
+    <w:p>
+      <w:pPr>
+        <w:pStyle w:val="ListParagraph"/>
+        <w:numPr>
+          <w:ilvl w:val="0"/>
+          <w:numId w:val="3"/>
+        </w:numPr>
+      </w:pPr>
+      <w:proofErr w:type="spellStart"/>
+      <w:r>
+        <w:rPr>
+          <w:b/>
+          <w:bCs/>
+        </w:rPr>
         <w:t>userPassword</w:t>
       </w:r>
+      <w:proofErr w:type="spellEnd"/>
       <w:r>
         <w:t xml:space="preserve">:  </w:t>
       </w:r>
       <w:r>
-        <w:t xml:space="preserve">This is </w:t>
-      </w:r>
-      <w:r>
-        <w:t xml:space="preserve">the password associated with the </w:t>
-      </w:r>
+        <w:t xml:space="preserve">This is the password associated with the </w:t>
+      </w:r>
+      <w:proofErr w:type="spellStart"/>
       <w:r>
         <w:rPr>
           <w:i/>
@@ -670,6 +846,7 @@
         </w:rPr>
         <w:t>userName</w:t>
       </w:r>
+      <w:proofErr w:type="spellEnd"/>
       <w:r>
         <w:t>.</w:t>
       </w:r>
@@ -701,7 +878,23 @@
         <w:t>saved to</w:t>
       </w:r>
       <w:r>
-        <w:t xml:space="preserve"> an Excel file. The Excel file will be created in the same directory from where the application is launched. The naming convention for the Excel file is: matcherOutput-&lt;terminology&gt;-&lt;timestamp&gt;.xls. For example, if the file was launched against RxNorm on Jan 1</w:t>
+        <w:t xml:space="preserve"> an Excel file. The Excel file will be created in the same directory from where the application is launched. The naming convention for the Excel file is: </w:t>
+      </w:r>
+      <w:proofErr w:type="spellStart"/>
+      <w:r>
+        <w:t>matcherOutput</w:t>
+      </w:r>
+      <w:proofErr w:type="spellEnd"/>
+      <w:r>
+        <w:t>-&lt;terminology&gt;-&lt;timestamp&gt;.</w:t>
+      </w:r>
+      <w:proofErr w:type="spellStart"/>
+      <w:r>
+        <w:t>xls</w:t>
+      </w:r>
+      <w:proofErr w:type="spellEnd"/>
+      <w:r>
+        <w:t>. For example, if the file was launched against RxNorm on Jan 1</w:t>
       </w:r>
       <w:r>
         <w:rPr>
@@ -712,11 +905,19 @@
       <w:r>
         <w:t xml:space="preserve"> at 5:24 pm, the output will be named: </w:t>
       </w:r>
+      <w:proofErr w:type="spellStart"/>
       <w:r>
         <w:rPr>
           <w:color w:val="00B050"/>
         </w:rPr>
-        <w:t>matcherOutput-RxNorm-Jan 01 17-24.xls</w:t>
+        <w:t>matcherOutput</w:t>
+      </w:r>
+      <w:proofErr w:type="spellEnd"/>
+      <w:r>
+        <w:rPr>
+          <w:color w:val="00B050"/>
+        </w:rPr>
+        <w:t>-RxNorm-Jan 01 17-24.xls</w:t>
       </w:r>
     </w:p>
     <w:p>
@@ -862,6 +1063,7 @@
           <w:sz w:val="20"/>
           <w:szCs w:val="20"/>
         </w:rPr>
+        <w:lastRenderedPageBreak/>
         <w:t xml:space="preserve">This will be followed with </w:t>
       </w:r>
       <w:r>
@@ -951,7 +1153,6 @@
         <w:pStyle w:val="Heading1"/>
       </w:pPr>
       <w:r>
-        <w:lastRenderedPageBreak/>
         <w:t>Examples</w:t>
       </w:r>
     </w:p>
@@ -965,7 +1166,15 @@
     </w:p>
     <w:p>
       <w:r>
-        <w:t>The below example will launch the application using only those parameters specified in the pom file. In this case, maxCount is 7</w:t>
+        <w:t xml:space="preserve">The below example will launch the application using only those parameters specified in the pom file. In this case, </w:t>
+      </w:r>
+      <w:proofErr w:type="spellStart"/>
+      <w:r>
+        <w:t>maxCount</w:t>
+      </w:r>
+      <w:proofErr w:type="spellEnd"/>
+      <w:r>
+        <w:t xml:space="preserve"> is 7</w:t>
       </w:r>
       <w:r>
         <w:t xml:space="preserve">, and the input file has a </w:t>
@@ -1002,6 +1211,7 @@
           <w:szCs w:val="22"/>
         </w:rPr>
       </w:pPr>
+      <w:proofErr w:type="gramStart"/>
       <w:r>
         <w:rPr>
           <w:rFonts w:asciiTheme="minorHAnsi" w:eastAsiaTheme="minorHAnsi" w:hAnsiTheme="minorHAnsi" w:cstheme="minorBidi"/>
@@ -1009,8 +1219,9 @@
           <w:sz w:val="22"/>
           <w:szCs w:val="22"/>
         </w:rPr>
-        <w:t xml:space="preserve">&gt;  mvn install </w:t>
-      </w:r>
+        <w:t xml:space="preserve">&gt;  </w:t>
+      </w:r>
+      <w:proofErr w:type="spellStart"/>
       <w:r>
         <w:rPr>
           <w:rFonts w:asciiTheme="minorHAnsi" w:eastAsiaTheme="minorHAnsi" w:hAnsiTheme="minorHAnsi" w:cstheme="minorBidi"/>
@@ -1018,8 +1229,10 @@
           <w:sz w:val="22"/>
           <w:szCs w:val="22"/>
         </w:rPr>
-        <w:t>-</w:t>
-      </w:r>
+        <w:t>mvn</w:t>
+      </w:r>
+      <w:proofErr w:type="spellEnd"/>
+      <w:proofErr w:type="gramEnd"/>
       <w:r>
         <w:rPr>
           <w:rFonts w:asciiTheme="minorHAnsi" w:eastAsiaTheme="minorHAnsi" w:hAnsiTheme="minorHAnsi" w:cstheme="minorBidi"/>
@@ -1027,7 +1240,7 @@
           <w:sz w:val="22"/>
           <w:szCs w:val="22"/>
         </w:rPr>
-        <w:t>P</w:t>
+        <w:t xml:space="preserve"> install </w:t>
       </w:r>
       <w:r>
         <w:rPr>
@@ -1036,7 +1249,36 @@
           <w:sz w:val="22"/>
           <w:szCs w:val="22"/>
         </w:rPr>
-        <w:t>term-match</w:t>
+        <w:t>-</w:t>
+      </w:r>
+      <w:proofErr w:type="spellStart"/>
+      <w:r>
+        <w:rPr>
+          <w:rFonts w:asciiTheme="minorHAnsi" w:eastAsiaTheme="minorHAnsi" w:hAnsiTheme="minorHAnsi" w:cstheme="minorBidi"/>
+          <w:color w:val="00B050"/>
+          <w:sz w:val="22"/>
+          <w:szCs w:val="22"/>
+        </w:rPr>
+        <w:t>P</w:t>
+      </w:r>
+      <w:r>
+        <w:rPr>
+          <w:rFonts w:asciiTheme="minorHAnsi" w:eastAsiaTheme="minorHAnsi" w:hAnsiTheme="minorHAnsi" w:cstheme="minorBidi"/>
+          <w:color w:val="00B050"/>
+          <w:sz w:val="22"/>
+          <w:szCs w:val="22"/>
+        </w:rPr>
+        <w:t>term</w:t>
+      </w:r>
+      <w:proofErr w:type="spellEnd"/>
+      <w:r>
+        <w:rPr>
+          <w:rFonts w:asciiTheme="minorHAnsi" w:eastAsiaTheme="minorHAnsi" w:hAnsiTheme="minorHAnsi" w:cstheme="minorBidi"/>
+          <w:color w:val="00B050"/>
+          <w:sz w:val="22"/>
+          <w:szCs w:val="22"/>
+        </w:rPr>
+        <w:t>-match</w:t>
       </w:r>
     </w:p>
     <w:p>
@@ -1351,7 +1593,22 @@
           <w:szCs w:val="20"/>
         </w:rPr>
         <w:tab/>
-        <w:t>Urofolli TO wheat</w:t>
+      </w:r>
+      <w:proofErr w:type="spellStart"/>
+      <w:r>
+        <w:rPr>
+          <w:sz w:val="20"/>
+          <w:szCs w:val="20"/>
+        </w:rPr>
+        <w:t>Urofolli</w:t>
+      </w:r>
+      <w:proofErr w:type="spellEnd"/>
+      <w:r>
+        <w:rPr>
+          <w:sz w:val="20"/>
+          <w:szCs w:val="20"/>
+        </w:rPr>
+        <w:t xml:space="preserve"> TO wheat</w:t>
       </w:r>
       <w:r>
         <w:rPr>
@@ -1439,8 +1696,17 @@
           <w:szCs w:val="20"/>
         </w:rPr>
         <w:tab/>
-        <w:t>wheat TO Zuclopen</w:t>
-      </w:r>
+        <w:t xml:space="preserve">wheat TO </w:t>
+      </w:r>
+      <w:proofErr w:type="spellStart"/>
+      <w:r>
+        <w:rPr>
+          <w:sz w:val="20"/>
+          <w:szCs w:val="20"/>
+        </w:rPr>
+        <w:t>Zuclopen</w:t>
+      </w:r>
+      <w:proofErr w:type="spellEnd"/>
       <w:r>
         <w:rPr>
           <w:sz w:val="20"/>
@@ -1662,8 +1928,6 @@
       <w:pPr>
         <w:pStyle w:val="Heading2"/>
       </w:pPr>
-      <w:bookmarkStart w:id="0" w:name="_GoBack"/>
-      <w:bookmarkEnd w:id="0"/>
       <w:r>
         <w:t>Example-B</w:t>
       </w:r>
@@ -1675,8 +1939,13 @@
       <w:r>
         <w:t xml:space="preserve">although </w:t>
       </w:r>
-      <w:r>
-        <w:t xml:space="preserve">maxCount </w:t>
+      <w:proofErr w:type="spellStart"/>
+      <w:r>
+        <w:t>maxCount</w:t>
+      </w:r>
+      <w:proofErr w:type="spellEnd"/>
+      <w:r>
+        <w:t xml:space="preserve"> </w:t>
       </w:r>
       <w:r>
         <w:t xml:space="preserve">is set to </w:t>
@@ -1720,6 +1989,7 @@
           <w:szCs w:val="22"/>
         </w:rPr>
       </w:pPr>
+      <w:proofErr w:type="gramStart"/>
       <w:r>
         <w:rPr>
           <w:rFonts w:asciiTheme="minorHAnsi" w:eastAsiaTheme="minorHAnsi" w:hAnsiTheme="minorHAnsi" w:cstheme="minorBidi"/>
@@ -1727,8 +1997,9 @@
           <w:sz w:val="22"/>
           <w:szCs w:val="22"/>
         </w:rPr>
-        <w:t xml:space="preserve">&gt;  mvn install </w:t>
-      </w:r>
+        <w:t xml:space="preserve">&gt;  </w:t>
+      </w:r>
+      <w:proofErr w:type="spellStart"/>
       <w:r>
         <w:rPr>
           <w:rFonts w:asciiTheme="minorHAnsi" w:eastAsiaTheme="minorHAnsi" w:hAnsiTheme="minorHAnsi" w:cstheme="minorBidi"/>
@@ -1736,8 +2007,10 @@
           <w:sz w:val="22"/>
           <w:szCs w:val="22"/>
         </w:rPr>
-        <w:t>-D</w:t>
-      </w:r>
+        <w:t>mvn</w:t>
+      </w:r>
+      <w:proofErr w:type="spellEnd"/>
+      <w:proofErr w:type="gramEnd"/>
       <w:r>
         <w:rPr>
           <w:rFonts w:asciiTheme="minorHAnsi" w:eastAsiaTheme="minorHAnsi" w:hAnsiTheme="minorHAnsi" w:cstheme="minorBidi"/>
@@ -1745,7 +2018,7 @@
           <w:sz w:val="22"/>
           <w:szCs w:val="22"/>
         </w:rPr>
-        <w:t>searchTermsFilepath</w:t>
+        <w:t xml:space="preserve"> install </w:t>
       </w:r>
       <w:r>
         <w:rPr>
@@ -1754,7 +2027,7 @@
           <w:sz w:val="22"/>
           <w:szCs w:val="22"/>
         </w:rPr>
-        <w:t>=snomedSourceFile.txt -DmaxCount=3</w:t>
+        <w:t>-D</w:t>
       </w:r>
       <w:r>
         <w:rPr>
@@ -1763,7 +2036,7 @@
           <w:sz w:val="22"/>
           <w:szCs w:val="22"/>
         </w:rPr>
-        <w:t xml:space="preserve"> -P</w:t>
+        <w:t>searchTermsFilepath</w:t>
       </w:r>
       <w:r>
         <w:rPr>
@@ -1772,7 +2045,65 @@
           <w:sz w:val="22"/>
           <w:szCs w:val="22"/>
         </w:rPr>
-        <w:t>term-match</w:t>
+        <w:t>=snomedSourceFile.txt -</w:t>
+      </w:r>
+      <w:proofErr w:type="spellStart"/>
+      <w:r>
+        <w:rPr>
+          <w:rFonts w:asciiTheme="minorHAnsi" w:eastAsiaTheme="minorHAnsi" w:hAnsiTheme="minorHAnsi" w:cstheme="minorBidi"/>
+          <w:color w:val="00B050"/>
+          <w:sz w:val="22"/>
+          <w:szCs w:val="22"/>
+        </w:rPr>
+        <w:t>DmaxCount</w:t>
+      </w:r>
+      <w:proofErr w:type="spellEnd"/>
+      <w:r>
+        <w:rPr>
+          <w:rFonts w:asciiTheme="minorHAnsi" w:eastAsiaTheme="minorHAnsi" w:hAnsiTheme="minorHAnsi" w:cstheme="minorBidi"/>
+          <w:color w:val="00B050"/>
+          <w:sz w:val="22"/>
+          <w:szCs w:val="22"/>
+        </w:rPr>
+        <w:t>=3</w:t>
+      </w:r>
+      <w:r>
+        <w:rPr>
+          <w:rFonts w:asciiTheme="minorHAnsi" w:eastAsiaTheme="minorHAnsi" w:hAnsiTheme="minorHAnsi" w:cstheme="minorBidi"/>
+          <w:color w:val="00B050"/>
+          <w:sz w:val="22"/>
+          <w:szCs w:val="22"/>
+        </w:rPr>
+        <w:t xml:space="preserve"> -</w:t>
+      </w:r>
+      <w:proofErr w:type="spellStart"/>
+      <w:r>
+        <w:rPr>
+          <w:rFonts w:asciiTheme="minorHAnsi" w:eastAsiaTheme="minorHAnsi" w:hAnsiTheme="minorHAnsi" w:cstheme="minorBidi"/>
+          <w:color w:val="00B050"/>
+          <w:sz w:val="22"/>
+          <w:szCs w:val="22"/>
+        </w:rPr>
+        <w:t>P</w:t>
+      </w:r>
+      <w:r>
+        <w:rPr>
+          <w:rFonts w:asciiTheme="minorHAnsi" w:eastAsiaTheme="minorHAnsi" w:hAnsiTheme="minorHAnsi" w:cstheme="minorBidi"/>
+          <w:color w:val="00B050"/>
+          <w:sz w:val="22"/>
+          <w:szCs w:val="22"/>
+        </w:rPr>
+        <w:t>term</w:t>
+      </w:r>
+      <w:proofErr w:type="spellEnd"/>
+      <w:r>
+        <w:rPr>
+          <w:rFonts w:asciiTheme="minorHAnsi" w:eastAsiaTheme="minorHAnsi" w:hAnsiTheme="minorHAnsi" w:cstheme="minorBidi"/>
+          <w:color w:val="00B050"/>
+          <w:sz w:val="22"/>
+          <w:szCs w:val="22"/>
+        </w:rPr>
+        <w:t>-match</w:t>
       </w:r>
     </w:p>
     <w:p/>
@@ -2051,6 +2382,7 @@
           <w:sz w:val="20"/>
           <w:szCs w:val="20"/>
         </w:rPr>
+        <w:lastRenderedPageBreak/>
         <w:tab/>
       </w:r>
       <w:r>
@@ -2074,7 +2406,22 @@
           <w:szCs w:val="20"/>
         </w:rPr>
         <w:tab/>
-        <w:t>Urofolli TO wheat</w:t>
+      </w:r>
+      <w:proofErr w:type="spellStart"/>
+      <w:r>
+        <w:rPr>
+          <w:sz w:val="20"/>
+          <w:szCs w:val="20"/>
+        </w:rPr>
+        <w:t>Urofolli</w:t>
+      </w:r>
+      <w:proofErr w:type="spellEnd"/>
+      <w:r>
+        <w:rPr>
+          <w:sz w:val="20"/>
+          <w:szCs w:val="20"/>
+        </w:rPr>
+        <w:t xml:space="preserve"> TO wheat</w:t>
       </w:r>
       <w:r>
         <w:rPr>
@@ -2152,8 +2499,17 @@
           <w:szCs w:val="20"/>
         </w:rPr>
         <w:tab/>
-        <w:t>wheat TO Zuclopen</w:t>
-      </w:r>
+        <w:t xml:space="preserve">wheat TO </w:t>
+      </w:r>
+      <w:proofErr w:type="spellStart"/>
+      <w:r>
+        <w:rPr>
+          <w:sz w:val="20"/>
+          <w:szCs w:val="20"/>
+        </w:rPr>
+        <w:t>Zuclopen</w:t>
+      </w:r>
+      <w:proofErr w:type="spellEnd"/>
       <w:r>
         <w:rPr>
           <w:sz w:val="20"/>

</xml_diff>